<commit_message>
add client and coach demo videos to my cv
</commit_message>
<xml_diff>
--- a/Yousef Mohamed Back-end CV.docx
+++ b/Yousef Mohamed Back-end CV.docx
@@ -1178,9 +1178,7 @@
           <w:lang w:val="en-US"/>
         </w:rPr>
       </w:pPr>
-      <w:bookmarkStart w:id="0" w:name="_GoBack"/>
-    </w:p>
-    <w:bookmarkEnd w:id="0"/>
+    </w:p>
     <w:p>
       <w:pPr>
         <w:pBdr>
@@ -1520,6 +1518,111 @@
         <w:keepLines w:val="0"/>
         <w:widowControl/>
         <w:suppressLineNumbers w:val="0"/>
+        <w:spacing w:before="0" w:beforeAutospacing="0" w:after="0" w:afterAutospacing="0" w:line="240" w:lineRule="auto"/>
+        <w:rPr>
+          <w:rFonts w:hint="default" w:asciiTheme="minorHAnsi" w:hAnsiTheme="minorHAnsi" w:eastAsiaTheme="minorEastAsia" w:cstheme="minorBidi"/>
+          <w:kern w:val="0"/>
+          <w:sz w:val="20"/>
+          <w:szCs w:val="20"/>
+          <w:lang w:val="en-US" w:eastAsia="zh-CN" w:bidi="ar-SA"/>
+        </w:rPr>
+      </w:pPr>
+      <w:r>
+        <w:rPr>
+          <w:rFonts w:hint="default" w:asciiTheme="minorHAnsi" w:hAnsiTheme="minorHAnsi" w:eastAsiaTheme="minorEastAsia" w:cstheme="minorBidi"/>
+          <w:kern w:val="0"/>
+          <w:sz w:val="20"/>
+          <w:szCs w:val="20"/>
+          <w:lang w:val="en-US" w:eastAsia="zh-CN" w:bidi="ar-SA"/>
+        </w:rPr>
+        <w:t>- Stack: Node.js, TypeScript, PostgreSQL, Docker, Firebase Storage.</w:t>
+      </w:r>
+    </w:p>
+    <w:p>
+      <w:pPr>
+        <w:pStyle w:val="7"/>
+        <w:keepNext w:val="0"/>
+        <w:keepLines w:val="0"/>
+        <w:widowControl/>
+        <w:suppressLineNumbers w:val="0"/>
+        <w:spacing w:before="0" w:beforeAutospacing="0" w:after="0" w:afterAutospacing="0" w:line="240" w:lineRule="auto"/>
+        <w:rPr>
+          <w:rFonts w:hint="default" w:asciiTheme="minorHAnsi" w:hAnsiTheme="minorHAnsi" w:eastAsiaTheme="minorEastAsia" w:cstheme="minorBidi"/>
+          <w:kern w:val="0"/>
+          <w:sz w:val="20"/>
+          <w:szCs w:val="20"/>
+          <w:lang w:val="en-US" w:eastAsia="zh-CN" w:bidi="ar-SA"/>
+        </w:rPr>
+      </w:pPr>
+      <w:r>
+        <w:rPr>
+          <w:rFonts w:hint="default" w:asciiTheme="minorHAnsi" w:hAnsiTheme="minorHAnsi" w:eastAsiaTheme="minorEastAsia" w:cstheme="minorBidi"/>
+          <w:kern w:val="0"/>
+          <w:sz w:val="20"/>
+          <w:szCs w:val="20"/>
+          <w:lang w:val="en-US" w:eastAsia="zh-CN" w:bidi="ar-SA"/>
+        </w:rPr>
+        <w:t xml:space="preserve">- Client Demo: </w:t>
+      </w:r>
+      <w:r>
+        <w:rPr>
+          <w:rFonts w:hint="default" w:asciiTheme="minorHAnsi" w:hAnsiTheme="minorHAnsi" w:eastAsiaTheme="minorEastAsia" w:cstheme="minorBidi"/>
+          <w:kern w:val="0"/>
+          <w:sz w:val="20"/>
+          <w:szCs w:val="20"/>
+          <w:lang w:val="en-US" w:eastAsia="zh-CN" w:bidi="ar-SA"/>
+        </w:rPr>
+        <w:fldChar w:fldCharType="begin"/>
+      </w:r>
+      <w:r>
+        <w:rPr>
+          <w:rFonts w:hint="default" w:asciiTheme="minorHAnsi" w:hAnsiTheme="minorHAnsi" w:eastAsiaTheme="minorEastAsia" w:cstheme="minorBidi"/>
+          <w:kern w:val="0"/>
+          <w:sz w:val="20"/>
+          <w:szCs w:val="20"/>
+          <w:lang w:val="en-US" w:eastAsia="zh-CN" w:bidi="ar-SA"/>
+        </w:rPr>
+        <w:instrText xml:space="preserve"> HYPERLINK "https://drive.google.com/file/d/1FQyEIGfF22ASuhVv1_hRai86LCn2YZxO/view?usp=sharing" </w:instrText>
+      </w:r>
+      <w:r>
+        <w:rPr>
+          <w:rFonts w:hint="default" w:asciiTheme="minorHAnsi" w:hAnsiTheme="minorHAnsi" w:eastAsiaTheme="minorEastAsia" w:cstheme="minorBidi"/>
+          <w:kern w:val="0"/>
+          <w:sz w:val="20"/>
+          <w:szCs w:val="20"/>
+          <w:lang w:val="en-US" w:eastAsia="zh-CN" w:bidi="ar-SA"/>
+        </w:rPr>
+        <w:fldChar w:fldCharType="separate"/>
+      </w:r>
+      <w:r>
+        <w:rPr>
+          <w:rStyle w:val="5"/>
+          <w:rFonts w:hint="default" w:asciiTheme="minorHAnsi" w:hAnsiTheme="minorHAnsi" w:eastAsiaTheme="minorEastAsia" w:cstheme="minorBidi"/>
+          <w:kern w:val="0"/>
+          <w:sz w:val="20"/>
+          <w:szCs w:val="20"/>
+          <w:lang w:val="en-US" w:eastAsia="zh-CN" w:bidi="ar-SA"/>
+        </w:rPr>
+        <w:t>Video Link</w:t>
+      </w:r>
+      <w:r>
+        <w:rPr>
+          <w:rFonts w:hint="default" w:asciiTheme="minorHAnsi" w:hAnsiTheme="minorHAnsi" w:eastAsiaTheme="minorEastAsia" w:cstheme="minorBidi"/>
+          <w:kern w:val="0"/>
+          <w:sz w:val="20"/>
+          <w:szCs w:val="20"/>
+          <w:lang w:val="en-US" w:eastAsia="zh-CN" w:bidi="ar-SA"/>
+        </w:rPr>
+        <w:fldChar w:fldCharType="end"/>
+      </w:r>
+    </w:p>
+    <w:p>
+      <w:pPr>
+        <w:pStyle w:val="7"/>
+        <w:keepNext w:val="0"/>
+        <w:keepLines w:val="0"/>
+        <w:widowControl/>
+        <w:suppressLineNumbers w:val="0"/>
         <w:spacing w:before="0" w:beforeAutospacing="0" w:after="303" w:afterLines="84" w:afterAutospacing="0" w:line="240" w:lineRule="auto"/>
         <w:rPr>
           <w:rFonts w:hint="default" w:asciiTheme="minorHAnsi" w:hAnsiTheme="minorHAnsi" w:eastAsiaTheme="minorEastAsia" w:cstheme="minorBidi"/>
@@ -1537,7 +1640,58 @@
           <w:szCs w:val="20"/>
           <w:lang w:val="en-US" w:eastAsia="zh-CN" w:bidi="ar-SA"/>
         </w:rPr>
-        <w:t>- Stack: Node.js, TypeScript, PostgreSQL, Docker, Firebase Storage.</w:t>
+        <w:t xml:space="preserve">- Coach Demo: </w:t>
+      </w:r>
+      <w:r>
+        <w:rPr>
+          <w:rFonts w:hint="default" w:asciiTheme="minorHAnsi" w:hAnsiTheme="minorHAnsi" w:eastAsiaTheme="minorEastAsia" w:cstheme="minorBidi"/>
+          <w:kern w:val="0"/>
+          <w:sz w:val="20"/>
+          <w:szCs w:val="20"/>
+          <w:lang w:val="en-US" w:eastAsia="zh-CN" w:bidi="ar-SA"/>
+        </w:rPr>
+        <w:fldChar w:fldCharType="begin"/>
+      </w:r>
+      <w:r>
+        <w:rPr>
+          <w:rFonts w:hint="default" w:asciiTheme="minorHAnsi" w:hAnsiTheme="minorHAnsi" w:eastAsiaTheme="minorEastAsia" w:cstheme="minorBidi"/>
+          <w:kern w:val="0"/>
+          <w:sz w:val="20"/>
+          <w:szCs w:val="20"/>
+          <w:lang w:val="en-US" w:eastAsia="zh-CN" w:bidi="ar-SA"/>
+        </w:rPr>
+        <w:instrText xml:space="preserve"> HYPERLINK "https://drive.google.com/file/d/1_kRmUInOOjvBU-wyT6hXBu6O71CFAQKH/view?usp=sharing" </w:instrText>
+      </w:r>
+      <w:r>
+        <w:rPr>
+          <w:rFonts w:hint="default" w:asciiTheme="minorHAnsi" w:hAnsiTheme="minorHAnsi" w:eastAsiaTheme="minorEastAsia" w:cstheme="minorBidi"/>
+          <w:kern w:val="0"/>
+          <w:sz w:val="20"/>
+          <w:szCs w:val="20"/>
+          <w:lang w:val="en-US" w:eastAsia="zh-CN" w:bidi="ar-SA"/>
+        </w:rPr>
+        <w:fldChar w:fldCharType="separate"/>
+      </w:r>
+      <w:r>
+        <w:rPr>
+          <w:rStyle w:val="5"/>
+          <w:rFonts w:hint="default" w:asciiTheme="minorHAnsi" w:hAnsiTheme="minorHAnsi" w:eastAsiaTheme="minorEastAsia" w:cstheme="minorBidi"/>
+          <w:kern w:val="0"/>
+          <w:sz w:val="20"/>
+          <w:szCs w:val="20"/>
+          <w:lang w:val="en-US" w:eastAsia="zh-CN" w:bidi="ar-SA"/>
+        </w:rPr>
+        <w:t>Video Link</w:t>
+      </w:r>
+      <w:r>
+        <w:rPr>
+          <w:rFonts w:hint="default" w:asciiTheme="minorHAnsi" w:hAnsiTheme="minorHAnsi" w:eastAsiaTheme="minorEastAsia" w:cstheme="minorBidi"/>
+          <w:kern w:val="0"/>
+          <w:sz w:val="20"/>
+          <w:szCs w:val="20"/>
+          <w:lang w:val="en-US" w:eastAsia="zh-CN" w:bidi="ar-SA"/>
+        </w:rPr>
+        <w:fldChar w:fldCharType="end"/>
       </w:r>
     </w:p>
     <w:p>
@@ -1640,6 +1794,8 @@
         </w:rPr>
         <w:t>:</w:t>
       </w:r>
+      <w:bookmarkStart w:id="0" w:name="_GoBack"/>
+      <w:bookmarkEnd w:id="0"/>
     </w:p>
     <w:p>
       <w:pPr>

</xml_diff>